<commit_message>
done with resume screening
</commit_message>
<xml_diff>
--- a/Company/ProfilesInfo/.Job_Profiles object (1).docx
+++ b/Company/ProfilesInfo/.Job_Profiles object (1).docx
@@ -12,7 +12,20 @@
     </w:p>
     <w:p>
       <w:r>
-        <w:t>weasdf</w:t>
+        <w:t>PHP Developer</w:t>
+      </w:r>
+    </w:p>
+    <w:p>
+      <w:pPr>
+        <w:pStyle w:val="Heading1"/>
+      </w:pPr>
+      <w:r>
+        <w:t>Industry</w:t>
+      </w:r>
+    </w:p>
+    <w:p>
+      <w:r>
+        <w:t>IT-Software</w:t>
       </w:r>
     </w:p>
     <w:p>
@@ -25,7 +38,7 @@
     </w:p>
     <w:p>
       <w:r>
-        <w:t>waedzf</w:t>
+        <w:t xml:space="preserve"> We are looking for a Senior Web Developer to build and maintain functional web pages and applications.    Senior Web Developer responsibilities include leading a team of junior developers, refining website specifications and resolving technical issues. To be successful in this role, you should have extensive experience building web pages from scratch and in-depth knowledge of at least one of the following programming languages: Javascript, Ruby or PHP.</w:t>
       </w:r>
     </w:p>
     <w:p>
@@ -38,7 +51,46 @@
     </w:p>
     <w:p>
       <w:r>
-        <w:t>10</w:t>
+        <w:t>20</w:t>
+      </w:r>
+    </w:p>
+    <w:p>
+      <w:pPr>
+        <w:pStyle w:val="Heading1"/>
+      </w:pPr>
+      <w:r>
+        <w:t>salary:</w:t>
+      </w:r>
+    </w:p>
+    <w:p>
+      <w:r>
+        <w:t>5-10 LPA</w:t>
+      </w:r>
+    </w:p>
+    <w:p>
+      <w:pPr>
+        <w:pStyle w:val="Heading1"/>
+      </w:pPr>
+      <w:r>
+        <w:t>Experience:</w:t>
+      </w:r>
+    </w:p>
+    <w:p>
+      <w:r>
+        <w:t>Work experience as a Senior Web Developer  Expertise in at least one programming language, preferably Javascript, Ruby or PHP  Solid knowledge of HTML/CSS  Experience with mockup and UI prototyping tools  Understanding of security practices  Familiarity with network diagnostics tools</w:t>
+      </w:r>
+    </w:p>
+    <w:p>
+      <w:pPr>
+        <w:pStyle w:val="Heading1"/>
+      </w:pPr>
+      <w:r>
+        <w:t>Required Qualification</w:t>
+      </w:r>
+    </w:p>
+    <w:p>
+      <w:r>
+        <w:t>BSc/MSc in Computer Science or relevant field</w:t>
       </w:r>
     </w:p>
     <w:p>
@@ -54,7 +106,23 @@
         <w:pStyle w:val="ListNumber"/>
       </w:pPr>
       <w:r>
-        <w:t>Express</w:t>
+        <w:t>Javascript</w:t>
+      </w:r>
+    </w:p>
+    <w:p>
+      <w:pPr>
+        <w:pStyle w:val="ListNumber"/>
+      </w:pPr>
+      <w:r>
+        <w:t>PHP</w:t>
+      </w:r>
+    </w:p>
+    <w:p>
+      <w:pPr>
+        <w:pStyle w:val="ListNumber"/>
+      </w:pPr>
+      <w:r>
+        <w:t>Ruby</w:t>
       </w:r>
     </w:p>
     <w:p>

</xml_diff>